<commit_message>
dodano opis pada do dokumentacji urzytkowej
</commit_message>
<xml_diff>
--- a/VoidCraft_Map_Pad_Player_v1/Documentation/Dokumentacja-VoidCraft_johnny.docx
+++ b/VoidCraft_Map_Pad_Player_v1/Documentation/Dokumentacja-VoidCraft_johnny.docx
@@ -19,8 +19,8 @@
         </w:rPr>
       </w:pPr>
       <w:r>
-        <w:object w:dxaOrig="11426" w:dyaOrig="12585">
-          <v:rect xmlns:o="urn:schemas-microsoft-com:office:office" xmlns:v="urn:schemas-microsoft-com:vml" id="rectole0000000000" style="width:571.300000pt;height:629.250000pt" o:preferrelative="t" o:ole="">
+        <w:object w:dxaOrig="11561" w:dyaOrig="12735">
+          <v:rect xmlns:o="urn:schemas-microsoft-com:office:office" xmlns:v="urn:schemas-microsoft-com:vml" id="rectole0000000000" style="width:578.050000pt;height:636.750000pt" o:preferrelative="t" o:ole="">
             <o:lock v:ext="edit"/>
             <v:imagedata xmlns:r="http://schemas.openxmlformats.org/officeDocument/2006/relationships" r:id="docRId1" o:title=""/>
           </v:rect>
@@ -1599,8 +1599,8 @@
         </w:rPr>
       </w:pPr>
       <w:r>
-        <w:object w:dxaOrig="3460" w:dyaOrig="5746">
-          <v:rect xmlns:o="urn:schemas-microsoft-com:office:office" xmlns:v="urn:schemas-microsoft-com:vml" id="rectole0000000001" style="width:173.000000pt;height:287.300000pt" o:preferrelative="t" o:ole="">
+        <w:object w:dxaOrig="3503" w:dyaOrig="5811">
+          <v:rect xmlns:o="urn:schemas-microsoft-com:office:office" xmlns:v="urn:schemas-microsoft-com:vml" id="rectole0000000001" style="width:175.150000pt;height:290.550000pt" o:preferrelative="t" o:ole="">
             <o:lock v:ext="edit"/>
             <v:imagedata xmlns:r="http://schemas.openxmlformats.org/officeDocument/2006/relationships" r:id="docRId3" o:title=""/>
           </v:rect>
@@ -1666,17 +1666,17 @@
         <w:ind w:right="0" w:left="0" w:firstLine="0"/>
         <w:jc w:val="left"/>
         <w:rPr>
-          <w:rFonts w:ascii="Arial" w:hAnsi="Arial" w:cs="Arial" w:eastAsia="Arial"/>
-          <w:color w:val="auto"/>
-          <w:spacing w:val="0"/>
-          <w:position w:val="0"/>
-          <w:sz w:val="22"/>
-          <w:shd w:fill="auto" w:val="clear"/>
-        </w:rPr>
-      </w:pPr>
-      <w:r>
-        <w:object w:dxaOrig="8843" w:dyaOrig="5321">
-          <v:rect xmlns:o="urn:schemas-microsoft-com:office:office" xmlns:v="urn:schemas-microsoft-com:vml" id="rectole0000000002" style="width:442.150000pt;height:266.050000pt" o:preferrelative="t" o:ole="">
+          <w:rFonts w:ascii="Calibri" w:hAnsi="Calibri" w:cs="Calibri" w:eastAsia="Calibri"/>
+          <w:color w:val="auto"/>
+          <w:spacing w:val="0"/>
+          <w:position w:val="0"/>
+          <w:sz w:val="22"/>
+          <w:shd w:fill="auto" w:val="clear"/>
+        </w:rPr>
+      </w:pPr>
+      <w:r>
+        <w:object w:dxaOrig="8949" w:dyaOrig="5385">
+          <v:rect xmlns:o="urn:schemas-microsoft-com:office:office" xmlns:v="urn:schemas-microsoft-com:vml" id="rectole0000000002" style="width:447.450000pt;height:269.250000pt" o:preferrelative="t" o:ole="">
             <o:lock v:ext="edit"/>
             <v:imagedata xmlns:r="http://schemas.openxmlformats.org/officeDocument/2006/relationships" r:id="docRId5" o:title=""/>
           </v:rect>
@@ -1707,12 +1707,12 @@
           <w:sz w:val="22"/>
           <w:shd w:fill="auto" w:val="clear"/>
         </w:rPr>
-        <w:t xml:space="preserve">Poza menu głównym w grze znajduje się również  menu w grze które jest swoistym interfejsem dla gracza w którym gracz może wykonać różne czynności.</w:t>
-      </w:r>
-    </w:p>
-    <w:p>
-      <w:pPr>
-        <w:spacing w:before="0" w:after="200" w:line="276"/>
+        <w:t xml:space="preserve">Po naciśnięciu przycisku graj ukaże się nam główny widok gry</w:t>
+      </w:r>
+    </w:p>
+    <w:p>
+      <w:pPr>
+        <w:spacing w:before="0" w:after="200" w:line="240"/>
         <w:ind w:right="0" w:left="0" w:firstLine="0"/>
         <w:jc w:val="left"/>
         <w:rPr>
@@ -1725,34 +1725,8 @@
         </w:rPr>
       </w:pPr>
       <w:r>
-        <w:rPr>
-          <w:rFonts w:ascii="Calibri" w:hAnsi="Calibri" w:cs="Calibri" w:eastAsia="Calibri"/>
-          <w:color w:val="auto"/>
-          <w:spacing w:val="0"/>
-          <w:position w:val="0"/>
-          <w:sz w:val="22"/>
-          <w:shd w:fill="auto" w:val="clear"/>
-        </w:rPr>
-        <w:t xml:space="preserve">Aby włączyć menu w grze należy przycisnąć klawisz z literą M znajdujący się w prawym górnym rogu.</w:t>
-      </w:r>
-    </w:p>
-    <w:p>
-      <w:pPr>
-        <w:spacing w:before="0" w:after="200" w:line="240"/>
-        <w:ind w:right="0" w:left="0" w:firstLine="0"/>
-        <w:jc w:val="left"/>
-        <w:rPr>
-          <w:rFonts w:ascii="Calibri" w:hAnsi="Calibri" w:cs="Calibri" w:eastAsia="Calibri"/>
-          <w:color w:val="auto"/>
-          <w:spacing w:val="0"/>
-          <w:position w:val="0"/>
-          <w:sz w:val="22"/>
-          <w:shd w:fill="auto" w:val="clear"/>
-        </w:rPr>
-      </w:pPr>
-      <w:r>
-        <w:object w:dxaOrig="8744" w:dyaOrig="5609">
-          <v:rect xmlns:o="urn:schemas-microsoft-com:office:office" xmlns:v="urn:schemas-microsoft-com:vml" id="rectole0000000003" style="width:437.200000pt;height:280.450000pt" o:preferrelative="t" o:ole="">
+        <w:object w:dxaOrig="8848" w:dyaOrig="5669">
+          <v:rect xmlns:o="urn:schemas-microsoft-com:office:office" xmlns:v="urn:schemas-microsoft-com:vml" id="rectole0000000003" style="width:442.400000pt;height:283.450000pt" o:preferrelative="t" o:ole="">
             <o:lock v:ext="edit"/>
             <v:imagedata xmlns:r="http://schemas.openxmlformats.org/officeDocument/2006/relationships" r:id="docRId7" o:title=""/>
           </v:rect>
@@ -1766,17 +1740,164 @@
         <w:ind w:right="0" w:left="0" w:firstLine="0"/>
         <w:jc w:val="left"/>
         <w:rPr>
-          <w:rFonts w:ascii="Arial" w:hAnsi="Arial" w:cs="Arial" w:eastAsia="Arial"/>
-          <w:color w:val="auto"/>
-          <w:spacing w:val="0"/>
-          <w:position w:val="0"/>
-          <w:sz w:val="22"/>
-          <w:shd w:fill="auto" w:val="clear"/>
-        </w:rPr>
-      </w:pPr>
-      <w:r>
-        <w:rPr>
-          <w:rFonts w:ascii="Arial" w:hAnsi="Arial" w:cs="Arial" w:eastAsia="Arial"/>
+          <w:rFonts w:ascii="Calibri" w:hAnsi="Calibri" w:cs="Calibri" w:eastAsia="Calibri"/>
+          <w:color w:val="auto"/>
+          <w:spacing w:val="0"/>
+          <w:position w:val="0"/>
+          <w:sz w:val="22"/>
+          <w:shd w:fill="auto" w:val="clear"/>
+        </w:rPr>
+      </w:pPr>
+      <w:r>
+        <w:rPr>
+          <w:rFonts w:ascii="Calibri" w:hAnsi="Calibri" w:cs="Calibri" w:eastAsia="Calibri"/>
+          <w:color w:val="auto"/>
+          <w:spacing w:val="0"/>
+          <w:position w:val="0"/>
+          <w:sz w:val="22"/>
+          <w:shd w:fill="auto" w:val="clear"/>
+        </w:rPr>
+        <w:t xml:space="preserve">W lewym dolnym rogu znajdują się strzałki odpowiadające za </w:t>
+      </w:r>
+      <w:r>
+        <w:rPr>
+          <w:rFonts w:ascii="Calibri" w:hAnsi="Calibri" w:cs="Calibri" w:eastAsia="Calibri"/>
+          <w:b/>
+          <w:color w:val="auto"/>
+          <w:spacing w:val="0"/>
+          <w:position w:val="0"/>
+          <w:sz w:val="22"/>
+          <w:shd w:fill="auto" w:val="clear"/>
+        </w:rPr>
+        <w:t xml:space="preserve">poruszanie się postaci po mapie</w:t>
+      </w:r>
+      <w:r>
+        <w:rPr>
+          <w:rFonts w:ascii="Calibri" w:hAnsi="Calibri" w:cs="Calibri" w:eastAsia="Calibri"/>
+          <w:color w:val="auto"/>
+          <w:spacing w:val="0"/>
+          <w:position w:val="0"/>
+          <w:sz w:val="22"/>
+          <w:shd w:fill="auto" w:val="clear"/>
+        </w:rPr>
+        <w:t xml:space="preserve">.  Kierunki strzałek odpowiadają kierunkom w których porusza się postać po przytrzymaniu danego klawisza. W prawym dolnym rogu znajdują kolejne dwa przyciski kontrolera. Przycisk A odpowiada za </w:t>
+      </w:r>
+      <w:r>
+        <w:rPr>
+          <w:rFonts w:ascii="Calibri" w:hAnsi="Calibri" w:cs="Calibri" w:eastAsia="Calibri"/>
+          <w:b/>
+          <w:color w:val="auto"/>
+          <w:spacing w:val="0"/>
+          <w:position w:val="0"/>
+          <w:sz w:val="22"/>
+          <w:shd w:fill="auto" w:val="clear"/>
+        </w:rPr>
+        <w:t xml:space="preserve">interakcję z otoczeniem</w:t>
+      </w:r>
+      <w:r>
+        <w:rPr>
+          <w:rFonts w:ascii="Calibri" w:hAnsi="Calibri" w:cs="Calibri" w:eastAsia="Calibri"/>
+          <w:color w:val="auto"/>
+          <w:spacing w:val="0"/>
+          <w:position w:val="0"/>
+          <w:sz w:val="22"/>
+          <w:shd w:fill="auto" w:val="clear"/>
+        </w:rPr>
+        <w:t xml:space="preserve">, natomiast </w:t>
+      </w:r>
+      <w:r>
+        <w:rPr>
+          <w:rFonts w:ascii="Calibri" w:hAnsi="Calibri" w:cs="Calibri" w:eastAsia="Calibri"/>
+          <w:b/>
+          <w:color w:val="auto"/>
+          <w:spacing w:val="0"/>
+          <w:position w:val="0"/>
+          <w:sz w:val="22"/>
+          <w:shd w:fill="auto" w:val="clear"/>
+        </w:rPr>
+        <w:t xml:space="preserve">przycisk B otwiera dziennik z zadaniami</w:t>
+      </w:r>
+      <w:r>
+        <w:rPr>
+          <w:rFonts w:ascii="Calibri" w:hAnsi="Calibri" w:cs="Calibri" w:eastAsia="Calibri"/>
+          <w:color w:val="auto"/>
+          <w:spacing w:val="0"/>
+          <w:position w:val="0"/>
+          <w:sz w:val="22"/>
+          <w:shd w:fill="auto" w:val="clear"/>
+        </w:rPr>
+        <w:t xml:space="preserve">, gdzie znajdują się wpisy informujące o postępach zadań.</w:t>
+      </w:r>
+    </w:p>
+    <w:p>
+      <w:pPr>
+        <w:spacing w:before="0" w:after="200" w:line="276"/>
+        <w:ind w:right="0" w:left="0" w:firstLine="0"/>
+        <w:jc w:val="left"/>
+        <w:rPr>
+          <w:rFonts w:ascii="Calibri" w:hAnsi="Calibri" w:cs="Calibri" w:eastAsia="Calibri"/>
+          <w:color w:val="auto"/>
+          <w:spacing w:val="0"/>
+          <w:position w:val="0"/>
+          <w:sz w:val="22"/>
+          <w:shd w:fill="auto" w:val="clear"/>
+        </w:rPr>
+      </w:pPr>
+      <w:r>
+        <w:rPr>
+          <w:rFonts w:ascii="Calibri" w:hAnsi="Calibri" w:cs="Calibri" w:eastAsia="Calibri"/>
+          <w:color w:val="auto"/>
+          <w:spacing w:val="0"/>
+          <w:position w:val="0"/>
+          <w:sz w:val="22"/>
+          <w:shd w:fill="auto" w:val="clear"/>
+        </w:rPr>
+        <w:t xml:space="preserve">Poza menu głównym w grze znajduje się również  menu w grze które jest swoistym interfejsem dla gracza w którym gracz może wykonać różne czynności.</w:t>
+      </w:r>
+    </w:p>
+    <w:p>
+      <w:pPr>
+        <w:spacing w:before="0" w:after="200" w:line="276"/>
+        <w:ind w:right="0" w:left="0" w:firstLine="0"/>
+        <w:jc w:val="left"/>
+        <w:rPr>
+          <w:rFonts w:ascii="Calibri" w:hAnsi="Calibri" w:cs="Calibri" w:eastAsia="Calibri"/>
+          <w:color w:val="auto"/>
+          <w:spacing w:val="0"/>
+          <w:position w:val="0"/>
+          <w:sz w:val="22"/>
+          <w:shd w:fill="auto" w:val="clear"/>
+        </w:rPr>
+      </w:pPr>
+      <w:r>
+        <w:rPr>
+          <w:rFonts w:ascii="Calibri" w:hAnsi="Calibri" w:cs="Calibri" w:eastAsia="Calibri"/>
+          <w:color w:val="auto"/>
+          <w:spacing w:val="0"/>
+          <w:position w:val="0"/>
+          <w:sz w:val="22"/>
+          <w:shd w:fill="auto" w:val="clear"/>
+        </w:rPr>
+        <w:t xml:space="preserve">Aby włączyć menu w grze należy przycisnąć klawisz z literą M znajdujący się w prawym górnym rogu.</w:t>
+      </w:r>
+    </w:p>
+    <w:p>
+      <w:pPr>
+        <w:spacing w:before="0" w:after="200" w:line="276"/>
+        <w:ind w:right="0" w:left="0" w:firstLine="0"/>
+        <w:jc w:val="left"/>
+        <w:rPr>
+          <w:rFonts w:ascii="Calibri" w:hAnsi="Calibri" w:cs="Calibri" w:eastAsia="Calibri"/>
+          <w:color w:val="auto"/>
+          <w:spacing w:val="0"/>
+          <w:position w:val="0"/>
+          <w:sz w:val="22"/>
+          <w:shd w:fill="auto" w:val="clear"/>
+        </w:rPr>
+      </w:pPr>
+      <w:r>
+        <w:rPr>
+          <w:rFonts w:ascii="Calibri" w:hAnsi="Calibri" w:cs="Calibri" w:eastAsia="Calibri"/>
           <w:color w:val="auto"/>
           <w:spacing w:val="0"/>
           <w:position w:val="0"/>
@@ -1792,17 +1913,17 @@
         <w:ind w:right="0" w:left="0" w:firstLine="0"/>
         <w:jc w:val="left"/>
         <w:rPr>
-          <w:rFonts w:ascii="Arial" w:hAnsi="Arial" w:cs="Arial" w:eastAsia="Arial"/>
-          <w:color w:val="auto"/>
-          <w:spacing w:val="0"/>
-          <w:position w:val="0"/>
-          <w:sz w:val="22"/>
-          <w:shd w:fill="auto" w:val="clear"/>
-        </w:rPr>
-      </w:pPr>
-      <w:r>
-        <w:rPr>
-          <w:rFonts w:ascii="Arial" w:hAnsi="Arial" w:cs="Arial" w:eastAsia="Arial"/>
+          <w:rFonts w:ascii="Calibri" w:hAnsi="Calibri" w:cs="Calibri" w:eastAsia="Calibri"/>
+          <w:color w:val="auto"/>
+          <w:spacing w:val="0"/>
+          <w:position w:val="0"/>
+          <w:sz w:val="22"/>
+          <w:shd w:fill="auto" w:val="clear"/>
+        </w:rPr>
+      </w:pPr>
+      <w:r>
+        <w:rPr>
+          <w:rFonts w:ascii="Calibri" w:hAnsi="Calibri" w:cs="Calibri" w:eastAsia="Calibri"/>
           <w:color w:val="auto"/>
           <w:spacing w:val="0"/>
           <w:position w:val="0"/>
@@ -1818,17 +1939,17 @@
         <w:ind w:right="0" w:left="0" w:firstLine="0"/>
         <w:jc w:val="left"/>
         <w:rPr>
-          <w:rFonts w:ascii="Arial" w:hAnsi="Arial" w:cs="Arial" w:eastAsia="Arial"/>
-          <w:color w:val="auto"/>
-          <w:spacing w:val="0"/>
-          <w:position w:val="0"/>
-          <w:sz w:val="22"/>
-          <w:shd w:fill="auto" w:val="clear"/>
-        </w:rPr>
-      </w:pPr>
-      <w:r>
-        <w:rPr>
-          <w:rFonts w:ascii="Arial" w:hAnsi="Arial" w:cs="Arial" w:eastAsia="Arial"/>
+          <w:rFonts w:ascii="Calibri" w:hAnsi="Calibri" w:cs="Calibri" w:eastAsia="Calibri"/>
+          <w:color w:val="auto"/>
+          <w:spacing w:val="0"/>
+          <w:position w:val="0"/>
+          <w:sz w:val="22"/>
+          <w:shd w:fill="auto" w:val="clear"/>
+        </w:rPr>
+      </w:pPr>
+      <w:r>
+        <w:rPr>
+          <w:rFonts w:ascii="Calibri" w:hAnsi="Calibri" w:cs="Calibri" w:eastAsia="Calibri"/>
           <w:color w:val="auto"/>
           <w:spacing w:val="0"/>
           <w:position w:val="0"/>
@@ -1844,17 +1965,17 @@
         <w:ind w:right="0" w:left="0" w:firstLine="0"/>
         <w:jc w:val="left"/>
         <w:rPr>
-          <w:rFonts w:ascii="Arial" w:hAnsi="Arial" w:cs="Arial" w:eastAsia="Arial"/>
-          <w:color w:val="auto"/>
-          <w:spacing w:val="0"/>
-          <w:position w:val="0"/>
-          <w:sz w:val="22"/>
-          <w:shd w:fill="auto" w:val="clear"/>
-        </w:rPr>
-      </w:pPr>
-      <w:r>
-        <w:rPr>
-          <w:rFonts w:ascii="Arial" w:hAnsi="Arial" w:cs="Arial" w:eastAsia="Arial"/>
+          <w:rFonts w:ascii="Calibri" w:hAnsi="Calibri" w:cs="Calibri" w:eastAsia="Calibri"/>
+          <w:color w:val="auto"/>
+          <w:spacing w:val="0"/>
+          <w:position w:val="0"/>
+          <w:sz w:val="22"/>
+          <w:shd w:fill="auto" w:val="clear"/>
+        </w:rPr>
+      </w:pPr>
+      <w:r>
+        <w:rPr>
+          <w:rFonts w:ascii="Calibri" w:hAnsi="Calibri" w:cs="Calibri" w:eastAsia="Calibri"/>
           <w:color w:val="auto"/>
           <w:spacing w:val="0"/>
           <w:position w:val="0"/>
@@ -1870,17 +1991,17 @@
         <w:ind w:right="0" w:left="0" w:firstLine="0"/>
         <w:jc w:val="left"/>
         <w:rPr>
-          <w:rFonts w:ascii="Arial" w:hAnsi="Arial" w:cs="Arial" w:eastAsia="Arial"/>
-          <w:color w:val="auto"/>
-          <w:spacing w:val="0"/>
-          <w:position w:val="0"/>
-          <w:sz w:val="22"/>
-          <w:shd w:fill="auto" w:val="clear"/>
-        </w:rPr>
-      </w:pPr>
-      <w:r>
-        <w:rPr>
-          <w:rFonts w:ascii="Arial" w:hAnsi="Arial" w:cs="Arial" w:eastAsia="Arial"/>
+          <w:rFonts w:ascii="Calibri" w:hAnsi="Calibri" w:cs="Calibri" w:eastAsia="Calibri"/>
+          <w:color w:val="auto"/>
+          <w:spacing w:val="0"/>
+          <w:position w:val="0"/>
+          <w:sz w:val="22"/>
+          <w:shd w:fill="auto" w:val="clear"/>
+        </w:rPr>
+      </w:pPr>
+      <w:r>
+        <w:rPr>
+          <w:rFonts w:ascii="Calibri" w:hAnsi="Calibri" w:cs="Calibri" w:eastAsia="Calibri"/>
           <w:color w:val="auto"/>
           <w:spacing w:val="0"/>
           <w:position w:val="0"/>
@@ -1896,17 +2017,17 @@
         <w:ind w:right="0" w:left="0" w:firstLine="0"/>
         <w:jc w:val="left"/>
         <w:rPr>
-          <w:rFonts w:ascii="Arial" w:hAnsi="Arial" w:cs="Arial" w:eastAsia="Arial"/>
-          <w:color w:val="auto"/>
-          <w:spacing w:val="0"/>
-          <w:position w:val="0"/>
-          <w:sz w:val="22"/>
-          <w:shd w:fill="auto" w:val="clear"/>
-        </w:rPr>
-      </w:pPr>
-      <w:r>
-        <w:rPr>
-          <w:rFonts w:ascii="Arial" w:hAnsi="Arial" w:cs="Arial" w:eastAsia="Arial"/>
+          <w:rFonts w:ascii="Calibri" w:hAnsi="Calibri" w:cs="Calibri" w:eastAsia="Calibri"/>
+          <w:color w:val="auto"/>
+          <w:spacing w:val="0"/>
+          <w:position w:val="0"/>
+          <w:sz w:val="22"/>
+          <w:shd w:fill="auto" w:val="clear"/>
+        </w:rPr>
+      </w:pPr>
+      <w:r>
+        <w:rPr>
+          <w:rFonts w:ascii="Calibri" w:hAnsi="Calibri" w:cs="Calibri" w:eastAsia="Calibri"/>
           <w:color w:val="auto"/>
           <w:spacing w:val="0"/>
           <w:position w:val="0"/>
@@ -1922,32 +2043,32 @@
         <w:ind w:right="0" w:left="0" w:firstLine="0"/>
         <w:jc w:val="left"/>
         <w:rPr>
-          <w:rFonts w:ascii="Arial" w:hAnsi="Arial" w:cs="Arial" w:eastAsia="Arial"/>
-          <w:color w:val="auto"/>
-          <w:spacing w:val="0"/>
-          <w:position w:val="0"/>
-          <w:sz w:val="22"/>
-          <w:shd w:fill="auto" w:val="clear"/>
-        </w:rPr>
-      </w:pPr>
-    </w:p>
-    <w:p>
-      <w:pPr>
-        <w:spacing w:before="0" w:after="200" w:line="276"/>
-        <w:ind w:right="0" w:left="0" w:firstLine="0"/>
-        <w:jc w:val="left"/>
-        <w:rPr>
-          <w:rFonts w:ascii="Arial" w:hAnsi="Arial" w:cs="Arial" w:eastAsia="Arial"/>
-          <w:color w:val="auto"/>
-          <w:spacing w:val="0"/>
-          <w:position w:val="0"/>
-          <w:sz w:val="22"/>
-          <w:shd w:fill="auto" w:val="clear"/>
-        </w:rPr>
-      </w:pPr>
-      <w:r>
-        <w:rPr>
-          <w:rFonts w:ascii="Arial" w:hAnsi="Arial" w:cs="Arial" w:eastAsia="Arial"/>
+          <w:rFonts w:ascii="Calibri" w:hAnsi="Calibri" w:cs="Calibri" w:eastAsia="Calibri"/>
+          <w:color w:val="auto"/>
+          <w:spacing w:val="0"/>
+          <w:position w:val="0"/>
+          <w:sz w:val="22"/>
+          <w:shd w:fill="auto" w:val="clear"/>
+        </w:rPr>
+      </w:pPr>
+    </w:p>
+    <w:p>
+      <w:pPr>
+        <w:spacing w:before="0" w:after="200" w:line="276"/>
+        <w:ind w:right="0" w:left="0" w:firstLine="0"/>
+        <w:jc w:val="left"/>
+        <w:rPr>
+          <w:rFonts w:ascii="Calibri" w:hAnsi="Calibri" w:cs="Calibri" w:eastAsia="Calibri"/>
+          <w:color w:val="auto"/>
+          <w:spacing w:val="0"/>
+          <w:position w:val="0"/>
+          <w:sz w:val="22"/>
+          <w:shd w:fill="auto" w:val="clear"/>
+        </w:rPr>
+      </w:pPr>
+      <w:r>
+        <w:rPr>
+          <w:rFonts w:ascii="Calibri" w:hAnsi="Calibri" w:cs="Calibri" w:eastAsia="Calibri"/>
           <w:color w:val="auto"/>
           <w:spacing w:val="0"/>
           <w:position w:val="0"/>
@@ -1963,17 +2084,17 @@
         <w:ind w:right="0" w:left="0" w:firstLine="0"/>
         <w:jc w:val="left"/>
         <w:rPr>
-          <w:rFonts w:ascii="Arial" w:hAnsi="Arial" w:cs="Arial" w:eastAsia="Arial"/>
-          <w:color w:val="auto"/>
-          <w:spacing w:val="0"/>
-          <w:position w:val="0"/>
-          <w:sz w:val="22"/>
-          <w:shd w:fill="auto" w:val="clear"/>
-        </w:rPr>
-      </w:pPr>
-      <w:r>
-        <w:object w:dxaOrig="8925" w:dyaOrig="5685">
-          <v:rect xmlns:o="urn:schemas-microsoft-com:office:office" xmlns:v="urn:schemas-microsoft-com:vml" id="rectole0000000004" style="width:446.250000pt;height:284.250000pt" o:preferrelative="t" o:ole="">
+          <w:rFonts w:ascii="Calibri" w:hAnsi="Calibri" w:cs="Calibri" w:eastAsia="Calibri"/>
+          <w:color w:val="auto"/>
+          <w:spacing w:val="0"/>
+          <w:position w:val="0"/>
+          <w:sz w:val="22"/>
+          <w:shd w:fill="auto" w:val="clear"/>
+        </w:rPr>
+      </w:pPr>
+      <w:r>
+        <w:object w:dxaOrig="9030" w:dyaOrig="5750">
+          <v:rect xmlns:o="urn:schemas-microsoft-com:office:office" xmlns:v="urn:schemas-microsoft-com:vml" id="rectole0000000004" style="width:451.500000pt;height:287.500000pt" o:preferrelative="t" o:ole="">
             <o:lock v:ext="edit"/>
             <v:imagedata xmlns:r="http://schemas.openxmlformats.org/officeDocument/2006/relationships" r:id="docRId9" o:title=""/>
           </v:rect>
@@ -1987,17 +2108,17 @@
         <w:ind w:right="0" w:left="0" w:firstLine="0"/>
         <w:jc w:val="left"/>
         <w:rPr>
-          <w:rFonts w:ascii="Arial" w:hAnsi="Arial" w:cs="Arial" w:eastAsia="Arial"/>
-          <w:color w:val="auto"/>
-          <w:spacing w:val="0"/>
-          <w:position w:val="0"/>
-          <w:sz w:val="22"/>
-          <w:shd w:fill="auto" w:val="clear"/>
-        </w:rPr>
-      </w:pPr>
-      <w:r>
-        <w:rPr>
-          <w:rFonts w:ascii="Arial" w:hAnsi="Arial" w:cs="Arial" w:eastAsia="Arial"/>
+          <w:rFonts w:ascii="Calibri" w:hAnsi="Calibri" w:cs="Calibri" w:eastAsia="Calibri"/>
+          <w:color w:val="auto"/>
+          <w:spacing w:val="0"/>
+          <w:position w:val="0"/>
+          <w:sz w:val="22"/>
+          <w:shd w:fill="auto" w:val="clear"/>
+        </w:rPr>
+      </w:pPr>
+      <w:r>
+        <w:rPr>
+          <w:rFonts w:ascii="Calibri" w:hAnsi="Calibri" w:cs="Calibri" w:eastAsia="Calibri"/>
           <w:color w:val="auto"/>
           <w:spacing w:val="0"/>
           <w:position w:val="0"/>
@@ -2008,7 +2129,7 @@
       </w:r>
       <w:r>
         <w:rPr>
-          <w:rFonts w:ascii="Arial" w:hAnsi="Arial" w:cs="Arial" w:eastAsia="Arial"/>
+          <w:rFonts w:ascii="Calibri" w:hAnsi="Calibri" w:cs="Calibri" w:eastAsia="Calibri"/>
           <w:b/>
           <w:color w:val="auto"/>
           <w:spacing w:val="0"/>
@@ -2020,7 +2141,7 @@
       </w:r>
       <w:r>
         <w:rPr>
-          <w:rFonts w:ascii="Arial" w:hAnsi="Arial" w:cs="Arial" w:eastAsia="Arial"/>
+          <w:rFonts w:ascii="Calibri" w:hAnsi="Calibri" w:cs="Calibri" w:eastAsia="Calibri"/>
           <w:color w:val="auto"/>
           <w:spacing w:val="0"/>
           <w:position w:val="0"/>
@@ -2036,17 +2157,17 @@
         <w:ind w:right="0" w:left="0" w:firstLine="0"/>
         <w:jc w:val="left"/>
         <w:rPr>
-          <w:rFonts w:ascii="Arial" w:hAnsi="Arial" w:cs="Arial" w:eastAsia="Arial"/>
-          <w:color w:val="auto"/>
-          <w:spacing w:val="0"/>
-          <w:position w:val="0"/>
-          <w:sz w:val="22"/>
-          <w:shd w:fill="auto" w:val="clear"/>
-        </w:rPr>
-      </w:pPr>
-      <w:r>
-        <w:rPr>
-          <w:rFonts w:ascii="Arial" w:hAnsi="Arial" w:cs="Arial" w:eastAsia="Arial"/>
+          <w:rFonts w:ascii="Calibri" w:hAnsi="Calibri" w:cs="Calibri" w:eastAsia="Calibri"/>
+          <w:color w:val="auto"/>
+          <w:spacing w:val="0"/>
+          <w:position w:val="0"/>
+          <w:sz w:val="22"/>
+          <w:shd w:fill="auto" w:val="clear"/>
+        </w:rPr>
+      </w:pPr>
+      <w:r>
+        <w:rPr>
+          <w:rFonts w:ascii="Calibri" w:hAnsi="Calibri" w:cs="Calibri" w:eastAsia="Calibri"/>
           <w:color w:val="auto"/>
           <w:spacing w:val="0"/>
           <w:position w:val="0"/>
@@ -2057,7 +2178,7 @@
       </w:r>
       <w:r>
         <w:rPr>
-          <w:rFonts w:ascii="Arial" w:hAnsi="Arial" w:cs="Arial" w:eastAsia="Arial"/>
+          <w:rFonts w:ascii="Calibri" w:hAnsi="Calibri" w:cs="Calibri" w:eastAsia="Calibri"/>
           <w:b/>
           <w:color w:val="auto"/>
           <w:spacing w:val="0"/>
@@ -2069,7 +2190,7 @@
       </w:r>
       <w:r>
         <w:rPr>
-          <w:rFonts w:ascii="Arial" w:hAnsi="Arial" w:cs="Arial" w:eastAsia="Arial"/>
+          <w:rFonts w:ascii="Calibri" w:hAnsi="Calibri" w:cs="Calibri" w:eastAsia="Calibri"/>
           <w:color w:val="auto"/>
           <w:spacing w:val="0"/>
           <w:position w:val="0"/>
@@ -2083,7 +2204,7 @@
       </w:r>
       <w:r>
         <w:rPr>
-          <w:rFonts w:ascii="Arial" w:hAnsi="Arial" w:cs="Arial" w:eastAsia="Arial"/>
+          <w:rFonts w:ascii="Calibri" w:hAnsi="Calibri" w:cs="Calibri" w:eastAsia="Calibri"/>
           <w:b/>
           <w:color w:val="auto"/>
           <w:spacing w:val="0"/>
@@ -2095,7 +2216,7 @@
       </w:r>
       <w:r>
         <w:rPr>
-          <w:rFonts w:ascii="Arial" w:hAnsi="Arial" w:cs="Arial" w:eastAsia="Arial"/>
+          <w:rFonts w:ascii="Calibri" w:hAnsi="Calibri" w:cs="Calibri" w:eastAsia="Calibri"/>
           <w:color w:val="auto"/>
           <w:spacing w:val="0"/>
           <w:position w:val="0"/>
@@ -2111,17 +2232,17 @@
         <w:ind w:right="0" w:left="0" w:firstLine="0"/>
         <w:jc w:val="left"/>
         <w:rPr>
-          <w:rFonts w:ascii="Arial" w:hAnsi="Arial" w:cs="Arial" w:eastAsia="Arial"/>
-          <w:color w:val="auto"/>
-          <w:spacing w:val="0"/>
-          <w:position w:val="0"/>
-          <w:sz w:val="22"/>
-          <w:shd w:fill="auto" w:val="clear"/>
-        </w:rPr>
-      </w:pPr>
-      <w:r>
-        <w:rPr>
-          <w:rFonts w:ascii="Arial" w:hAnsi="Arial" w:cs="Arial" w:eastAsia="Arial"/>
+          <w:rFonts w:ascii="Calibri" w:hAnsi="Calibri" w:cs="Calibri" w:eastAsia="Calibri"/>
+          <w:color w:val="auto"/>
+          <w:spacing w:val="0"/>
+          <w:position w:val="0"/>
+          <w:sz w:val="22"/>
+          <w:shd w:fill="auto" w:val="clear"/>
+        </w:rPr>
+      </w:pPr>
+      <w:r>
+        <w:rPr>
+          <w:rFonts w:ascii="Calibri" w:hAnsi="Calibri" w:cs="Calibri" w:eastAsia="Calibri"/>
           <w:color w:val="auto"/>
           <w:spacing w:val="0"/>
           <w:position w:val="0"/>
@@ -2132,7 +2253,7 @@
       </w:r>
       <w:r>
         <w:rPr>
-          <w:rFonts w:ascii="Arial" w:hAnsi="Arial" w:cs="Arial" w:eastAsia="Arial"/>
+          <w:rFonts w:ascii="Calibri" w:hAnsi="Calibri" w:cs="Calibri" w:eastAsia="Calibri"/>
           <w:b/>
           <w:color w:val="auto"/>
           <w:spacing w:val="0"/>
@@ -2144,7 +2265,7 @@
       </w:r>
       <w:r>
         <w:rPr>
-          <w:rFonts w:ascii="Arial" w:hAnsi="Arial" w:cs="Arial" w:eastAsia="Arial"/>
+          <w:rFonts w:ascii="Calibri" w:hAnsi="Calibri" w:cs="Calibri" w:eastAsia="Calibri"/>
           <w:color w:val="auto"/>
           <w:spacing w:val="0"/>
           <w:position w:val="0"/>
@@ -2160,17 +2281,17 @@
         <w:ind w:right="0" w:left="0" w:firstLine="0"/>
         <w:jc w:val="left"/>
         <w:rPr>
-          <w:rFonts w:ascii="Arial" w:hAnsi="Arial" w:cs="Arial" w:eastAsia="Arial"/>
-          <w:color w:val="auto"/>
-          <w:spacing w:val="0"/>
-          <w:position w:val="0"/>
-          <w:sz w:val="22"/>
-          <w:shd w:fill="auto" w:val="clear"/>
-        </w:rPr>
-      </w:pPr>
-      <w:r>
-        <w:object w:dxaOrig="8294" w:dyaOrig="5325">
-          <v:rect xmlns:o="urn:schemas-microsoft-com:office:office" xmlns:v="urn:schemas-microsoft-com:vml" id="rectole0000000005" style="width:414.700000pt;height:266.250000pt" o:preferrelative="t" o:ole="">
+          <w:rFonts w:ascii="Calibri" w:hAnsi="Calibri" w:cs="Calibri" w:eastAsia="Calibri"/>
+          <w:color w:val="auto"/>
+          <w:spacing w:val="0"/>
+          <w:position w:val="0"/>
+          <w:sz w:val="22"/>
+          <w:shd w:fill="auto" w:val="clear"/>
+        </w:rPr>
+      </w:pPr>
+      <w:r>
+        <w:object w:dxaOrig="8402" w:dyaOrig="5385">
+          <v:rect xmlns:o="urn:schemas-microsoft-com:office:office" xmlns:v="urn:schemas-microsoft-com:vml" id="rectole0000000005" style="width:420.100000pt;height:269.250000pt" o:preferrelative="t" o:ole="">
             <o:lock v:ext="edit"/>
             <v:imagedata xmlns:r="http://schemas.openxmlformats.org/officeDocument/2006/relationships" r:id="docRId11" o:title=""/>
           </v:rect>
@@ -2184,17 +2305,17 @@
         <w:ind w:right="0" w:left="0" w:firstLine="0"/>
         <w:jc w:val="left"/>
         <w:rPr>
-          <w:rFonts w:ascii="Arial" w:hAnsi="Arial" w:cs="Arial" w:eastAsia="Arial"/>
-          <w:color w:val="auto"/>
-          <w:spacing w:val="0"/>
-          <w:position w:val="0"/>
-          <w:sz w:val="22"/>
-          <w:shd w:fill="auto" w:val="clear"/>
-        </w:rPr>
-      </w:pPr>
-      <w:r>
-        <w:rPr>
-          <w:rFonts w:ascii="Arial" w:hAnsi="Arial" w:cs="Arial" w:eastAsia="Arial"/>
+          <w:rFonts w:ascii="Calibri" w:hAnsi="Calibri" w:cs="Calibri" w:eastAsia="Calibri"/>
+          <w:color w:val="auto"/>
+          <w:spacing w:val="0"/>
+          <w:position w:val="0"/>
+          <w:sz w:val="22"/>
+          <w:shd w:fill="auto" w:val="clear"/>
+        </w:rPr>
+      </w:pPr>
+      <w:r>
+        <w:rPr>
+          <w:rFonts w:ascii="Calibri" w:hAnsi="Calibri" w:cs="Calibri" w:eastAsia="Calibri"/>
           <w:color w:val="auto"/>
           <w:spacing w:val="0"/>
           <w:position w:val="0"/>
@@ -2205,7 +2326,7 @@
       </w:r>
       <w:r>
         <w:rPr>
-          <w:rFonts w:ascii="Arial" w:hAnsi="Arial" w:cs="Arial" w:eastAsia="Arial"/>
+          <w:rFonts w:ascii="Calibri" w:hAnsi="Calibri" w:cs="Calibri" w:eastAsia="Calibri"/>
           <w:b/>
           <w:color w:val="auto"/>
           <w:spacing w:val="0"/>
@@ -2217,7 +2338,7 @@
       </w:r>
       <w:r>
         <w:rPr>
-          <w:rFonts w:ascii="Arial" w:hAnsi="Arial" w:cs="Arial" w:eastAsia="Arial"/>
+          <w:rFonts w:ascii="Calibri" w:hAnsi="Calibri" w:cs="Calibri" w:eastAsia="Calibri"/>
           <w:color w:val="auto"/>
           <w:spacing w:val="0"/>
           <w:position w:val="0"/>
@@ -2233,7 +2354,7 @@
         <w:ind w:right="0" w:left="0" w:firstLine="0"/>
         <w:jc w:val="left"/>
         <w:rPr>
-          <w:rFonts w:ascii="Arial" w:hAnsi="Arial" w:cs="Arial" w:eastAsia="Arial"/>
+          <w:rFonts w:ascii="Calibri" w:hAnsi="Calibri" w:cs="Calibri" w:eastAsia="Calibri"/>
           <w:b/>
           <w:color w:val="auto"/>
           <w:spacing w:val="0"/>
@@ -2244,7 +2365,7 @@
       </w:pPr>
       <w:r>
         <w:rPr>
-          <w:rFonts w:ascii="Arial" w:hAnsi="Arial" w:cs="Arial" w:eastAsia="Arial"/>
+          <w:rFonts w:ascii="Calibri" w:hAnsi="Calibri" w:cs="Calibri" w:eastAsia="Calibri"/>
           <w:color w:val="auto"/>
           <w:spacing w:val="0"/>
           <w:position w:val="0"/>
@@ -2255,7 +2376,7 @@
       </w:r>
       <w:r>
         <w:rPr>
-          <w:rFonts w:ascii="Arial" w:hAnsi="Arial" w:cs="Arial" w:eastAsia="Arial"/>
+          <w:rFonts w:ascii="Calibri" w:hAnsi="Calibri" w:cs="Calibri" w:eastAsia="Calibri"/>
           <w:b/>
           <w:color w:val="auto"/>
           <w:spacing w:val="0"/>
@@ -2267,7 +2388,7 @@
       </w:r>
       <w:r>
         <w:rPr>
-          <w:rFonts w:ascii="Arial" w:hAnsi="Arial" w:cs="Arial" w:eastAsia="Arial"/>
+          <w:rFonts w:ascii="Calibri" w:hAnsi="Calibri" w:cs="Calibri" w:eastAsia="Calibri"/>
           <w:color w:val="auto"/>
           <w:spacing w:val="0"/>
           <w:position w:val="0"/>
@@ -2278,7 +2399,7 @@
       </w:r>
       <w:r>
         <w:rPr>
-          <w:rFonts w:ascii="Arial" w:hAnsi="Arial" w:cs="Arial" w:eastAsia="Arial"/>
+          <w:rFonts w:ascii="Calibri" w:hAnsi="Calibri" w:cs="Calibri" w:eastAsia="Calibri"/>
           <w:b/>
           <w:color w:val="auto"/>
           <w:spacing w:val="0"/>
@@ -2295,17 +2416,17 @@
         <w:ind w:right="0" w:left="0" w:firstLine="0"/>
         <w:jc w:val="left"/>
         <w:rPr>
-          <w:rFonts w:ascii="Arial" w:hAnsi="Arial" w:cs="Arial" w:eastAsia="Arial"/>
-          <w:color w:val="auto"/>
-          <w:spacing w:val="0"/>
-          <w:position w:val="0"/>
-          <w:sz w:val="22"/>
-          <w:shd w:fill="auto" w:val="clear"/>
-        </w:rPr>
-      </w:pPr>
-      <w:r>
-        <w:rPr>
-          <w:rFonts w:ascii="Arial" w:hAnsi="Arial" w:cs="Arial" w:eastAsia="Arial"/>
+          <w:rFonts w:ascii="Calibri" w:hAnsi="Calibri" w:cs="Calibri" w:eastAsia="Calibri"/>
+          <w:color w:val="auto"/>
+          <w:spacing w:val="0"/>
+          <w:position w:val="0"/>
+          <w:sz w:val="22"/>
+          <w:shd w:fill="auto" w:val="clear"/>
+        </w:rPr>
+      </w:pPr>
+      <w:r>
+        <w:rPr>
+          <w:rFonts w:ascii="Calibri" w:hAnsi="Calibri" w:cs="Calibri" w:eastAsia="Calibri"/>
           <w:color w:val="auto"/>
           <w:spacing w:val="0"/>
           <w:position w:val="0"/>
@@ -2321,17 +2442,17 @@
         <w:ind w:right="0" w:left="0" w:firstLine="0"/>
         <w:jc w:val="left"/>
         <w:rPr>
-          <w:rFonts w:ascii="Arial" w:hAnsi="Arial" w:cs="Arial" w:eastAsia="Arial"/>
-          <w:color w:val="auto"/>
-          <w:spacing w:val="0"/>
-          <w:position w:val="0"/>
-          <w:sz w:val="22"/>
-          <w:shd w:fill="auto" w:val="clear"/>
-        </w:rPr>
-      </w:pPr>
-      <w:r>
-        <w:rPr>
-          <w:rFonts w:ascii="Arial" w:hAnsi="Arial" w:cs="Arial" w:eastAsia="Arial"/>
+          <w:rFonts w:ascii="Calibri" w:hAnsi="Calibri" w:cs="Calibri" w:eastAsia="Calibri"/>
+          <w:color w:val="auto"/>
+          <w:spacing w:val="0"/>
+          <w:position w:val="0"/>
+          <w:sz w:val="22"/>
+          <w:shd w:fill="auto" w:val="clear"/>
+        </w:rPr>
+      </w:pPr>
+      <w:r>
+        <w:rPr>
+          <w:rFonts w:ascii="Calibri" w:hAnsi="Calibri" w:cs="Calibri" w:eastAsia="Calibri"/>
           <w:color w:val="auto"/>
           <w:spacing w:val="0"/>
           <w:position w:val="0"/>
@@ -2342,7 +2463,7 @@
       </w:r>
       <w:r>
         <w:rPr>
-          <w:rFonts w:ascii="Arial" w:hAnsi="Arial" w:cs="Arial" w:eastAsia="Arial"/>
+          <w:rFonts w:ascii="Calibri" w:hAnsi="Calibri" w:cs="Calibri" w:eastAsia="Calibri"/>
           <w:b/>
           <w:color w:val="auto"/>
           <w:spacing w:val="0"/>
@@ -2354,7 +2475,7 @@
       </w:r>
       <w:r>
         <w:rPr>
-          <w:rFonts w:ascii="Arial" w:hAnsi="Arial" w:cs="Arial" w:eastAsia="Arial"/>
+          <w:rFonts w:ascii="Calibri" w:hAnsi="Calibri" w:cs="Calibri" w:eastAsia="Calibri"/>
           <w:color w:val="auto"/>
           <w:spacing w:val="0"/>
           <w:position w:val="0"/>
@@ -2365,7 +2486,7 @@
       </w:r>
       <w:r>
         <w:rPr>
-          <w:rFonts w:ascii="Arial" w:hAnsi="Arial" w:cs="Arial" w:eastAsia="Arial"/>
+          <w:rFonts w:ascii="Calibri" w:hAnsi="Calibri" w:cs="Calibri" w:eastAsia="Calibri"/>
           <w:b/>
           <w:color w:val="auto"/>
           <w:spacing w:val="0"/>
@@ -2377,7 +2498,7 @@
       </w:r>
       <w:r>
         <w:rPr>
-          <w:rFonts w:ascii="Arial" w:hAnsi="Arial" w:cs="Arial" w:eastAsia="Arial"/>
+          <w:rFonts w:ascii="Calibri" w:hAnsi="Calibri" w:cs="Calibri" w:eastAsia="Calibri"/>
           <w:color w:val="auto"/>
           <w:spacing w:val="0"/>
           <w:position w:val="0"/>
@@ -2393,17 +2514,17 @@
         <w:ind w:right="0" w:left="0" w:firstLine="0"/>
         <w:jc w:val="left"/>
         <w:rPr>
-          <w:rFonts w:ascii="Arial" w:hAnsi="Arial" w:cs="Arial" w:eastAsia="Arial"/>
-          <w:color w:val="auto"/>
-          <w:spacing w:val="0"/>
-          <w:position w:val="0"/>
-          <w:sz w:val="22"/>
-          <w:shd w:fill="auto" w:val="clear"/>
-        </w:rPr>
-      </w:pPr>
-      <w:r>
-        <w:object w:dxaOrig="8294" w:dyaOrig="5265">
-          <v:rect xmlns:o="urn:schemas-microsoft-com:office:office" xmlns:v="urn:schemas-microsoft-com:vml" id="rectole0000000006" style="width:414.700000pt;height:263.250000pt" o:preferrelative="t" o:ole="">
+          <w:rFonts w:ascii="Calibri" w:hAnsi="Calibri" w:cs="Calibri" w:eastAsia="Calibri"/>
+          <w:color w:val="auto"/>
+          <w:spacing w:val="0"/>
+          <w:position w:val="0"/>
+          <w:sz w:val="22"/>
+          <w:shd w:fill="auto" w:val="clear"/>
+        </w:rPr>
+      </w:pPr>
+      <w:r>
+        <w:object w:dxaOrig="8402" w:dyaOrig="5325">
+          <v:rect xmlns:o="urn:schemas-microsoft-com:office:office" xmlns:v="urn:schemas-microsoft-com:vml" id="rectole0000000006" style="width:420.100000pt;height:266.250000pt" o:preferrelative="t" o:ole="">
             <o:lock v:ext="edit"/>
             <v:imagedata xmlns:r="http://schemas.openxmlformats.org/officeDocument/2006/relationships" r:id="docRId13" o:title=""/>
           </v:rect>
@@ -2417,17 +2538,17 @@
         <w:ind w:right="0" w:left="0" w:firstLine="0"/>
         <w:jc w:val="left"/>
         <w:rPr>
-          <w:rFonts w:ascii="Arial" w:hAnsi="Arial" w:cs="Arial" w:eastAsia="Arial"/>
-          <w:color w:val="auto"/>
-          <w:spacing w:val="0"/>
-          <w:position w:val="0"/>
-          <w:sz w:val="22"/>
-          <w:shd w:fill="auto" w:val="clear"/>
-        </w:rPr>
-      </w:pPr>
-      <w:r>
-        <w:rPr>
-          <w:rFonts w:ascii="Arial" w:hAnsi="Arial" w:cs="Arial" w:eastAsia="Arial"/>
+          <w:rFonts w:ascii="Calibri" w:hAnsi="Calibri" w:cs="Calibri" w:eastAsia="Calibri"/>
+          <w:color w:val="auto"/>
+          <w:spacing w:val="0"/>
+          <w:position w:val="0"/>
+          <w:sz w:val="22"/>
+          <w:shd w:fill="auto" w:val="clear"/>
+        </w:rPr>
+      </w:pPr>
+      <w:r>
+        <w:rPr>
+          <w:rFonts w:ascii="Calibri" w:hAnsi="Calibri" w:cs="Calibri" w:eastAsia="Calibri"/>
           <w:color w:val="auto"/>
           <w:spacing w:val="0"/>
           <w:position w:val="0"/>
@@ -2438,7 +2559,7 @@
       </w:r>
       <w:r>
         <w:rPr>
-          <w:rFonts w:ascii="Arial" w:hAnsi="Arial" w:cs="Arial" w:eastAsia="Arial"/>
+          <w:rFonts w:ascii="Calibri" w:hAnsi="Calibri" w:cs="Calibri" w:eastAsia="Calibri"/>
           <w:b/>
           <w:color w:val="auto"/>
           <w:spacing w:val="0"/>
@@ -2450,7 +2571,7 @@
       </w:r>
       <w:r>
         <w:rPr>
-          <w:rFonts w:ascii="Arial" w:hAnsi="Arial" w:cs="Arial" w:eastAsia="Arial"/>
+          <w:rFonts w:ascii="Calibri" w:hAnsi="Calibri" w:cs="Calibri" w:eastAsia="Calibri"/>
           <w:color w:val="auto"/>
           <w:spacing w:val="0"/>
           <w:position w:val="0"/>
@@ -2461,7 +2582,7 @@
       </w:r>
       <w:r>
         <w:rPr>
-          <w:rFonts w:ascii="Arial" w:hAnsi="Arial" w:cs="Arial" w:eastAsia="Arial"/>
+          <w:rFonts w:ascii="Calibri" w:hAnsi="Calibri" w:cs="Calibri" w:eastAsia="Calibri"/>
           <w:b/>
           <w:color w:val="auto"/>
           <w:spacing w:val="0"/>
@@ -2473,7 +2594,7 @@
       </w:r>
       <w:r>
         <w:rPr>
-          <w:rFonts w:ascii="Arial" w:hAnsi="Arial" w:cs="Arial" w:eastAsia="Arial"/>
+          <w:rFonts w:ascii="Calibri" w:hAnsi="Calibri" w:cs="Calibri" w:eastAsia="Calibri"/>
           <w:color w:val="auto"/>
           <w:spacing w:val="0"/>
           <w:position w:val="0"/>
@@ -2484,7 +2605,7 @@
       </w:r>
       <w:r>
         <w:rPr>
-          <w:rFonts w:ascii="Arial" w:hAnsi="Arial" w:cs="Arial" w:eastAsia="Arial"/>
+          <w:rFonts w:ascii="Calibri" w:hAnsi="Calibri" w:cs="Calibri" w:eastAsia="Calibri"/>
           <w:b/>
           <w:color w:val="auto"/>
           <w:spacing w:val="0"/>
@@ -2496,7 +2617,7 @@
       </w:r>
       <w:r>
         <w:rPr>
-          <w:rFonts w:ascii="Arial" w:hAnsi="Arial" w:cs="Arial" w:eastAsia="Arial"/>
+          <w:rFonts w:ascii="Calibri" w:hAnsi="Calibri" w:cs="Calibri" w:eastAsia="Calibri"/>
           <w:color w:val="auto"/>
           <w:spacing w:val="0"/>
           <w:position w:val="0"/>
@@ -2512,17 +2633,17 @@
         <w:ind w:right="0" w:left="0" w:firstLine="0"/>
         <w:jc w:val="left"/>
         <w:rPr>
-          <w:rFonts w:ascii="Arial" w:hAnsi="Arial" w:cs="Arial" w:eastAsia="Arial"/>
-          <w:color w:val="auto"/>
-          <w:spacing w:val="0"/>
-          <w:position w:val="0"/>
-          <w:sz w:val="22"/>
-          <w:shd w:fill="auto" w:val="clear"/>
-        </w:rPr>
-      </w:pPr>
-      <w:r>
-        <w:rPr>
-          <w:rFonts w:ascii="Arial" w:hAnsi="Arial" w:cs="Arial" w:eastAsia="Arial"/>
+          <w:rFonts w:ascii="Calibri" w:hAnsi="Calibri" w:cs="Calibri" w:eastAsia="Calibri"/>
+          <w:color w:val="auto"/>
+          <w:spacing w:val="0"/>
+          <w:position w:val="0"/>
+          <w:sz w:val="22"/>
+          <w:shd w:fill="auto" w:val="clear"/>
+        </w:rPr>
+      </w:pPr>
+      <w:r>
+        <w:rPr>
+          <w:rFonts w:ascii="Calibri" w:hAnsi="Calibri" w:cs="Calibri" w:eastAsia="Calibri"/>
           <w:color w:val="auto"/>
           <w:spacing w:val="0"/>
           <w:position w:val="0"/>
@@ -2533,7 +2654,7 @@
       </w:r>
       <w:r>
         <w:rPr>
-          <w:rFonts w:ascii="Arial" w:hAnsi="Arial" w:cs="Arial" w:eastAsia="Arial"/>
+          <w:rFonts w:ascii="Calibri" w:hAnsi="Calibri" w:cs="Calibri" w:eastAsia="Calibri"/>
           <w:b/>
           <w:color w:val="auto"/>
           <w:spacing w:val="0"/>
@@ -2545,7 +2666,7 @@
       </w:r>
       <w:r>
         <w:rPr>
-          <w:rFonts w:ascii="Arial" w:hAnsi="Arial" w:cs="Arial" w:eastAsia="Arial"/>
+          <w:rFonts w:ascii="Calibri" w:hAnsi="Calibri" w:cs="Calibri" w:eastAsia="Calibri"/>
           <w:color w:val="auto"/>
           <w:spacing w:val="0"/>
           <w:position w:val="0"/>
@@ -2556,7 +2677,7 @@
       </w:r>
       <w:r>
         <w:rPr>
-          <w:rFonts w:ascii="Arial" w:hAnsi="Arial" w:cs="Arial" w:eastAsia="Arial"/>
+          <w:rFonts w:ascii="Calibri" w:hAnsi="Calibri" w:cs="Calibri" w:eastAsia="Calibri"/>
           <w:b/>
           <w:color w:val="auto"/>
           <w:spacing w:val="0"/>
@@ -2568,7 +2689,7 @@
       </w:r>
       <w:r>
         <w:rPr>
-          <w:rFonts w:ascii="Arial" w:hAnsi="Arial" w:cs="Arial" w:eastAsia="Arial"/>
+          <w:rFonts w:ascii="Calibri" w:hAnsi="Calibri" w:cs="Calibri" w:eastAsia="Calibri"/>
           <w:color w:val="auto"/>
           <w:spacing w:val="0"/>
           <w:position w:val="0"/>
@@ -2584,17 +2705,17 @@
         <w:ind w:right="0" w:left="0" w:firstLine="0"/>
         <w:jc w:val="left"/>
         <w:rPr>
-          <w:rFonts w:ascii="Arial" w:hAnsi="Arial" w:cs="Arial" w:eastAsia="Arial"/>
-          <w:color w:val="auto"/>
-          <w:spacing w:val="0"/>
-          <w:position w:val="0"/>
-          <w:sz w:val="22"/>
-          <w:shd w:fill="auto" w:val="clear"/>
-        </w:rPr>
-      </w:pPr>
-      <w:r>
-        <w:object w:dxaOrig="8804" w:dyaOrig="5595">
-          <v:rect xmlns:o="urn:schemas-microsoft-com:office:office" xmlns:v="urn:schemas-microsoft-com:vml" id="rectole0000000007" style="width:440.200000pt;height:279.750000pt" o:preferrelative="t" o:ole="">
+          <w:rFonts w:ascii="Calibri" w:hAnsi="Calibri" w:cs="Calibri" w:eastAsia="Calibri"/>
+          <w:color w:val="auto"/>
+          <w:spacing w:val="0"/>
+          <w:position w:val="0"/>
+          <w:sz w:val="22"/>
+          <w:shd w:fill="auto" w:val="clear"/>
+        </w:rPr>
+      </w:pPr>
+      <w:r>
+        <w:object w:dxaOrig="8908" w:dyaOrig="5669">
+          <v:rect xmlns:o="urn:schemas-microsoft-com:office:office" xmlns:v="urn:schemas-microsoft-com:vml" id="rectole0000000007" style="width:445.400000pt;height:283.450000pt" o:preferrelative="t" o:ole="">
             <o:lock v:ext="edit"/>
             <v:imagedata xmlns:r="http://schemas.openxmlformats.org/officeDocument/2006/relationships" r:id="docRId15" o:title=""/>
           </v:rect>
@@ -2608,17 +2729,17 @@
         <w:ind w:right="0" w:left="0" w:firstLine="0"/>
         <w:jc w:val="left"/>
         <w:rPr>
-          <w:rFonts w:ascii="Arial" w:hAnsi="Arial" w:cs="Arial" w:eastAsia="Arial"/>
-          <w:color w:val="auto"/>
-          <w:spacing w:val="0"/>
-          <w:position w:val="0"/>
-          <w:sz w:val="22"/>
-          <w:shd w:fill="auto" w:val="clear"/>
-        </w:rPr>
-      </w:pPr>
-      <w:r>
-        <w:rPr>
-          <w:rFonts w:ascii="Arial" w:hAnsi="Arial" w:cs="Arial" w:eastAsia="Arial"/>
+          <w:rFonts w:ascii="Calibri" w:hAnsi="Calibri" w:cs="Calibri" w:eastAsia="Calibri"/>
+          <w:color w:val="auto"/>
+          <w:spacing w:val="0"/>
+          <w:position w:val="0"/>
+          <w:sz w:val="22"/>
+          <w:shd w:fill="auto" w:val="clear"/>
+        </w:rPr>
+      </w:pPr>
+      <w:r>
+        <w:rPr>
+          <w:rFonts w:ascii="Calibri" w:hAnsi="Calibri" w:cs="Calibri" w:eastAsia="Calibri"/>
           <w:color w:val="auto"/>
           <w:spacing w:val="0"/>
           <w:position w:val="0"/>
@@ -2629,7 +2750,7 @@
       </w:r>
       <w:r>
         <w:rPr>
-          <w:rFonts w:ascii="Arial" w:hAnsi="Arial" w:cs="Arial" w:eastAsia="Arial"/>
+          <w:rFonts w:ascii="Calibri" w:hAnsi="Calibri" w:cs="Calibri" w:eastAsia="Calibri"/>
           <w:b/>
           <w:color w:val="auto"/>
           <w:spacing w:val="0"/>
@@ -2641,7 +2762,7 @@
       </w:r>
       <w:r>
         <w:rPr>
-          <w:rFonts w:ascii="Arial" w:hAnsi="Arial" w:cs="Arial" w:eastAsia="Arial"/>
+          <w:rFonts w:ascii="Calibri" w:hAnsi="Calibri" w:cs="Calibri" w:eastAsia="Calibri"/>
           <w:color w:val="auto"/>
           <w:spacing w:val="0"/>
           <w:position w:val="0"/>
@@ -2652,7 +2773,7 @@
       </w:r>
       <w:r>
         <w:rPr>
-          <w:rFonts w:ascii="Arial" w:hAnsi="Arial" w:cs="Arial" w:eastAsia="Arial"/>
+          <w:rFonts w:ascii="Calibri" w:hAnsi="Calibri" w:cs="Calibri" w:eastAsia="Calibri"/>
           <w:b/>
           <w:color w:val="auto"/>
           <w:spacing w:val="0"/>
@@ -2664,7 +2785,7 @@
       </w:r>
       <w:r>
         <w:rPr>
-          <w:rFonts w:ascii="Arial" w:hAnsi="Arial" w:cs="Arial" w:eastAsia="Arial"/>
+          <w:rFonts w:ascii="Calibri" w:hAnsi="Calibri" w:cs="Calibri" w:eastAsia="Calibri"/>
           <w:color w:val="auto"/>
           <w:spacing w:val="0"/>
           <w:position w:val="0"/>
@@ -2690,7 +2811,7 @@
       </w:pPr>
       <w:r>
         <w:rPr>
-          <w:rFonts w:ascii="Arial" w:hAnsi="Arial" w:cs="Arial" w:eastAsia="Arial"/>
+          <w:rFonts w:ascii="Calibri" w:hAnsi="Calibri" w:cs="Calibri" w:eastAsia="Calibri"/>
           <w:color w:val="auto"/>
           <w:spacing w:val="0"/>
           <w:position w:val="0"/>
@@ -2701,7 +2822,7 @@
       </w:r>
       <w:r>
         <w:rPr>
-          <w:rFonts w:ascii="Arial" w:hAnsi="Arial" w:cs="Arial" w:eastAsia="Arial"/>
+          <w:rFonts w:ascii="Calibri" w:hAnsi="Calibri" w:cs="Calibri" w:eastAsia="Calibri"/>
           <w:b/>
           <w:color w:val="auto"/>
           <w:spacing w:val="0"/>
@@ -2713,7 +2834,7 @@
       </w:r>
       <w:r>
         <w:rPr>
-          <w:rFonts w:ascii="Arial" w:hAnsi="Arial" w:cs="Arial" w:eastAsia="Arial"/>
+          <w:rFonts w:ascii="Calibri" w:hAnsi="Calibri" w:cs="Calibri" w:eastAsia="Calibri"/>
           <w:color w:val="auto"/>
           <w:spacing w:val="0"/>
           <w:position w:val="0"/>
@@ -2729,7 +2850,7 @@
         <w:keepLines w:val="true"/>
         <w:numPr>
           <w:ilvl w:val="0"/>
-          <w:numId w:val="36"/>
+          <w:numId w:val="37"/>
         </w:numPr>
         <w:tabs>
           <w:tab w:val="left" w:pos="426" w:leader="none"/>
@@ -2766,7 +2887,7 @@
         <w:keepLines w:val="true"/>
         <w:numPr>
           <w:ilvl w:val="0"/>
-          <w:numId w:val="36"/>
+          <w:numId w:val="37"/>
         </w:numPr>
         <w:spacing w:before="200" w:after="0" w:line="276"/>
         <w:ind w:right="0" w:left="720" w:hanging="360"/>
@@ -2888,8 +3009,8 @@
         <w:br/>
       </w:r>
       <w:r>
-        <w:object w:dxaOrig="8843" w:dyaOrig="2861">
-          <v:rect xmlns:o="urn:schemas-microsoft-com:office:office" xmlns:v="urn:schemas-microsoft-com:vml" id="rectole0000000008" style="width:442.150000pt;height:143.050000pt" o:preferrelative="t" o:ole="">
+        <w:object w:dxaOrig="8949" w:dyaOrig="2895">
+          <v:rect xmlns:o="urn:schemas-microsoft-com:office:office" xmlns:v="urn:schemas-microsoft-com:vml" id="rectole0000000008" style="width:447.450000pt;height:144.750000pt" o:preferrelative="t" o:ole="">
             <o:lock v:ext="edit"/>
             <v:imagedata xmlns:r="http://schemas.openxmlformats.org/officeDocument/2006/relationships" r:id="docRId17" o:title=""/>
           </v:rect>
@@ -10149,7 +10270,7 @@
       <w:pPr>
         <w:numPr>
           <w:ilvl w:val="0"/>
-          <w:numId w:val="53"/>
+          <w:numId w:val="55"/>
         </w:numPr>
         <w:spacing w:before="0" w:after="200" w:line="276"/>
         <w:ind w:right="0" w:left="1425" w:hanging="360"/>
@@ -10192,8 +10313,8 @@
         </w:rPr>
       </w:pPr>
       <w:r>
-        <w:object w:dxaOrig="7272" w:dyaOrig="7257">
-          <v:rect xmlns:o="urn:schemas-microsoft-com:office:office" xmlns:v="urn:schemas-microsoft-com:vml" id="rectole0000000009" style="width:363.600000pt;height:362.850000pt" o:preferrelative="t" o:ole="">
+        <w:object w:dxaOrig="7370" w:dyaOrig="7349">
+          <v:rect xmlns:o="urn:schemas-microsoft-com:office:office" xmlns:v="urn:schemas-microsoft-com:vml" id="rectole0000000009" style="width:368.500000pt;height:367.450000pt" o:preferrelative="t" o:ole="">
             <o:lock v:ext="edit"/>
             <v:imagedata xmlns:r="http://schemas.openxmlformats.org/officeDocument/2006/relationships" r:id="docRId19" o:title=""/>
           </v:rect>
@@ -10979,7 +11100,7 @@
       <w:pPr>
         <w:numPr>
           <w:ilvl w:val="0"/>
-          <w:numId w:val="55"/>
+          <w:numId w:val="57"/>
         </w:numPr>
         <w:spacing w:before="0" w:after="200" w:line="276"/>
         <w:ind w:right="0" w:left="720" w:hanging="360"/>
@@ -11039,8 +11160,8 @@
         </w:rPr>
       </w:pPr>
       <w:r>
-        <w:object w:dxaOrig="6062" w:dyaOrig="7634">
-          <v:rect xmlns:o="urn:schemas-microsoft-com:office:office" xmlns:v="urn:schemas-microsoft-com:vml" id="rectole0000000010" style="width:303.100000pt;height:381.700000pt" o:preferrelative="t" o:ole="">
+        <w:object w:dxaOrig="6134" w:dyaOrig="7734">
+          <v:rect xmlns:o="urn:schemas-microsoft-com:office:office" xmlns:v="urn:schemas-microsoft-com:vml" id="rectole0000000010" style="width:306.700000pt;height:386.700000pt" o:preferrelative="t" o:ole="">
             <o:lock v:ext="edit"/>
             <v:imagedata xmlns:r="http://schemas.openxmlformats.org/officeDocument/2006/relationships" r:id="docRId21" o:title=""/>
           </v:rect>
@@ -11435,7 +11556,7 @@
         <w:keepLines w:val="true"/>
         <w:numPr>
           <w:ilvl w:val="0"/>
-          <w:numId w:val="59"/>
+          <w:numId w:val="61"/>
         </w:numPr>
         <w:spacing w:before="200" w:after="0" w:line="276"/>
         <w:ind w:right="0" w:left="720" w:hanging="360"/>
@@ -11499,68 +11620,6 @@
           <w:shd w:fill="auto" w:val="clear"/>
         </w:rPr>
         <w:t xml:space="preserve">ToDo: rozgrywka </w:t>
-      </w:r>
-    </w:p>
-    <w:p>
-      <w:pPr>
-        <w:spacing w:before="0" w:after="200" w:line="276"/>
-        <w:ind w:right="0" w:left="0" w:firstLine="0"/>
-        <w:jc w:val="left"/>
-        <w:rPr>
-          <w:rFonts w:ascii="Arial" w:hAnsi="Arial" w:cs="Arial" w:eastAsia="Arial"/>
-          <w:color w:val="auto"/>
-          <w:spacing w:val="0"/>
-          <w:position w:val="0"/>
-          <w:sz w:val="24"/>
-          <w:shd w:fill="auto" w:val="clear"/>
-        </w:rPr>
-      </w:pPr>
-    </w:p>
-    <w:p>
-      <w:pPr>
-        <w:keepNext w:val="true"/>
-        <w:keepLines w:val="true"/>
-        <w:numPr>
-          <w:ilvl w:val="0"/>
-          <w:numId w:val="62"/>
-        </w:numPr>
-        <w:spacing w:before="200" w:after="0" w:line="276"/>
-        <w:ind w:right="0" w:left="720" w:hanging="360"/>
-        <w:jc w:val="left"/>
-        <w:rPr>
-          <w:rFonts w:ascii="Arial" w:hAnsi="Arial" w:cs="Arial" w:eastAsia="Arial"/>
-          <w:b/>
-          <w:color w:val="4F81BD"/>
-          <w:spacing w:val="0"/>
-          <w:position w:val="0"/>
-          <w:sz w:val="24"/>
-          <w:shd w:fill="auto" w:val="clear"/>
-        </w:rPr>
-      </w:pPr>
-      <w:r>
-        <w:rPr>
-          <w:rFonts w:ascii="Arial" w:hAnsi="Arial" w:cs="Arial" w:eastAsia="Arial"/>
-          <w:b/>
-          <w:color w:val="4F81BD"/>
-          <w:spacing w:val="0"/>
-          <w:position w:val="0"/>
-          <w:sz w:val="24"/>
-          <w:shd w:fill="auto" w:val="clear"/>
-        </w:rPr>
-        <w:t xml:space="preserve">Algorytmy i wa</w:t>
-      </w:r>
-      <w:r>
-        <w:rPr>
-          <w:rFonts w:ascii="Arial" w:hAnsi="Arial" w:cs="Arial" w:eastAsia="Arial"/>
-          <w:b/>
-          <w:color w:val="4F81BD"/>
-          <w:spacing w:val="0"/>
-          <w:position w:val="0"/>
-          <w:sz w:val="24"/>
-          <w:shd w:fill="auto" w:val="clear"/>
-        </w:rPr>
-        <w:t xml:space="preserve">żniejsze metody</w:t>
-        <w:br/>
       </w:r>
     </w:p>
     <w:p>
@@ -11609,7 +11668,7 @@
           <w:sz w:val="24"/>
           <w:shd w:fill="auto" w:val="clear"/>
         </w:rPr>
-        <w:t xml:space="preserve">Zastosowane narz</w:t>
+        <w:t xml:space="preserve">Algorytmy i wa</w:t>
       </w:r>
       <w:r>
         <w:rPr>
@@ -11621,59 +11680,91 @@
           <w:sz w:val="24"/>
           <w:shd w:fill="auto" w:val="clear"/>
         </w:rPr>
-        <w:t xml:space="preserve">ędzia </w:t>
-      </w:r>
-    </w:p>
-    <w:p>
-      <w:pPr>
-        <w:spacing w:before="0" w:after="200" w:line="276"/>
-        <w:ind w:right="0" w:left="0" w:firstLine="0"/>
-        <w:jc w:val="left"/>
-        <w:rPr>
-          <w:rFonts w:ascii="Calibri" w:hAnsi="Calibri" w:cs="Calibri" w:eastAsia="Calibri"/>
-          <w:color w:val="auto"/>
-          <w:spacing w:val="0"/>
-          <w:position w:val="0"/>
-          <w:sz w:val="22"/>
-          <w:shd w:fill="auto" w:val="clear"/>
-        </w:rPr>
-      </w:pPr>
-    </w:p>
-    <w:p>
-      <w:pPr>
+        <w:t xml:space="preserve">żniejsze metody</w:t>
+        <w:br/>
+      </w:r>
+    </w:p>
+    <w:p>
+      <w:pPr>
+        <w:spacing w:before="0" w:after="200" w:line="276"/>
+        <w:ind w:right="0" w:left="0" w:firstLine="0"/>
+        <w:jc w:val="left"/>
+        <w:rPr>
+          <w:rFonts w:ascii="Arial" w:hAnsi="Arial" w:cs="Arial" w:eastAsia="Arial"/>
+          <w:color w:val="auto"/>
+          <w:spacing w:val="0"/>
+          <w:position w:val="0"/>
+          <w:sz w:val="24"/>
+          <w:shd w:fill="auto" w:val="clear"/>
+        </w:rPr>
+      </w:pPr>
+    </w:p>
+    <w:p>
+      <w:pPr>
+        <w:keepNext w:val="true"/>
+        <w:keepLines w:val="true"/>
         <w:numPr>
           <w:ilvl w:val="0"/>
           <w:numId w:val="66"/>
         </w:numPr>
-        <w:spacing w:before="0" w:after="200" w:line="276"/>
-        <w:ind w:right="0" w:left="1440" w:hanging="360"/>
-        <w:jc w:val="left"/>
-        <w:rPr>
-          <w:rFonts w:ascii="Arial" w:hAnsi="Arial" w:cs="Arial" w:eastAsia="Arial"/>
-          <w:color w:val="auto"/>
-          <w:spacing w:val="0"/>
-          <w:position w:val="0"/>
-          <w:sz w:val="24"/>
-          <w:shd w:fill="auto" w:val="clear"/>
-        </w:rPr>
-      </w:pPr>
-      <w:r>
-        <w:rPr>
-          <w:rFonts w:ascii="Arial" w:hAnsi="Arial" w:cs="Arial" w:eastAsia="Arial"/>
-          <w:color w:val="auto"/>
-          <w:spacing w:val="0"/>
-          <w:position w:val="0"/>
-          <w:sz w:val="24"/>
-          <w:shd w:fill="auto" w:val="clear"/>
-        </w:rPr>
-        <w:t xml:space="preserve">Microsoft Visual Studio Enterprise 2015 </w:t>
-      </w:r>
+        <w:spacing w:before="200" w:after="0" w:line="276"/>
+        <w:ind w:right="0" w:left="720" w:hanging="360"/>
+        <w:jc w:val="left"/>
+        <w:rPr>
+          <w:rFonts w:ascii="Arial" w:hAnsi="Arial" w:cs="Arial" w:eastAsia="Arial"/>
+          <w:b/>
+          <w:color w:val="4F81BD"/>
+          <w:spacing w:val="0"/>
+          <w:position w:val="0"/>
+          <w:sz w:val="24"/>
+          <w:shd w:fill="auto" w:val="clear"/>
+        </w:rPr>
+      </w:pPr>
+      <w:r>
+        <w:rPr>
+          <w:rFonts w:ascii="Arial" w:hAnsi="Arial" w:cs="Arial" w:eastAsia="Arial"/>
+          <w:b/>
+          <w:color w:val="4F81BD"/>
+          <w:spacing w:val="0"/>
+          <w:position w:val="0"/>
+          <w:sz w:val="24"/>
+          <w:shd w:fill="auto" w:val="clear"/>
+        </w:rPr>
+        <w:t xml:space="preserve">Zastosowane narz</w:t>
+      </w:r>
+      <w:r>
+        <w:rPr>
+          <w:rFonts w:ascii="Arial" w:hAnsi="Arial" w:cs="Arial" w:eastAsia="Arial"/>
+          <w:b/>
+          <w:color w:val="4F81BD"/>
+          <w:spacing w:val="0"/>
+          <w:position w:val="0"/>
+          <w:sz w:val="24"/>
+          <w:shd w:fill="auto" w:val="clear"/>
+        </w:rPr>
+        <w:t xml:space="preserve">ędzia </w:t>
+      </w:r>
+    </w:p>
+    <w:p>
+      <w:pPr>
+        <w:spacing w:before="0" w:after="200" w:line="276"/>
+        <w:ind w:right="0" w:left="0" w:firstLine="0"/>
+        <w:jc w:val="left"/>
+        <w:rPr>
+          <w:rFonts w:ascii="Calibri" w:hAnsi="Calibri" w:cs="Calibri" w:eastAsia="Calibri"/>
+          <w:color w:val="auto"/>
+          <w:spacing w:val="0"/>
+          <w:position w:val="0"/>
+          <w:sz w:val="22"/>
+          <w:shd w:fill="auto" w:val="clear"/>
+        </w:rPr>
+      </w:pPr>
     </w:p>
     <w:p>
       <w:pPr>
         <w:numPr>
           <w:ilvl w:val="0"/>
-          <w:numId w:val="66"/>
+          <w:numId w:val="68"/>
         </w:numPr>
         <w:spacing w:before="0" w:after="200" w:line="276"/>
         <w:ind w:right="0" w:left="1440" w:hanging="360"/>
@@ -11696,14 +11787,14 @@
           <w:sz w:val="24"/>
           <w:shd w:fill="auto" w:val="clear"/>
         </w:rPr>
-        <w:t xml:space="preserve">Biblioteki MonoGame</w:t>
+        <w:t xml:space="preserve">Microsoft Visual Studio Enterprise 2015 </w:t>
       </w:r>
     </w:p>
     <w:p>
       <w:pPr>
         <w:numPr>
           <w:ilvl w:val="0"/>
-          <w:numId w:val="66"/>
+          <w:numId w:val="68"/>
         </w:numPr>
         <w:spacing w:before="0" w:after="200" w:line="276"/>
         <w:ind w:right="0" w:left="1440" w:hanging="360"/>
@@ -11726,25 +11817,55 @@
           <w:sz w:val="24"/>
           <w:shd w:fill="auto" w:val="clear"/>
         </w:rPr>
-        <w:t xml:space="preserve">J</w:t>
-      </w:r>
-      <w:r>
-        <w:rPr>
-          <w:rFonts w:ascii="Arial" w:hAnsi="Arial" w:cs="Arial" w:eastAsia="Arial"/>
-          <w:color w:val="auto"/>
-          <w:spacing w:val="0"/>
-          <w:position w:val="0"/>
-          <w:sz w:val="24"/>
-          <w:shd w:fill="auto" w:val="clear"/>
-        </w:rPr>
-        <w:t xml:space="preserve">ęzyk C#</w:t>
+        <w:t xml:space="preserve">Biblioteki MonoGame</w:t>
       </w:r>
     </w:p>
     <w:p>
       <w:pPr>
         <w:numPr>
           <w:ilvl w:val="0"/>
-          <w:numId w:val="66"/>
+          <w:numId w:val="68"/>
+        </w:numPr>
+        <w:spacing w:before="0" w:after="200" w:line="276"/>
+        <w:ind w:right="0" w:left="1440" w:hanging="360"/>
+        <w:jc w:val="left"/>
+        <w:rPr>
+          <w:rFonts w:ascii="Arial" w:hAnsi="Arial" w:cs="Arial" w:eastAsia="Arial"/>
+          <w:color w:val="auto"/>
+          <w:spacing w:val="0"/>
+          <w:position w:val="0"/>
+          <w:sz w:val="24"/>
+          <w:shd w:fill="auto" w:val="clear"/>
+        </w:rPr>
+      </w:pPr>
+      <w:r>
+        <w:rPr>
+          <w:rFonts w:ascii="Arial" w:hAnsi="Arial" w:cs="Arial" w:eastAsia="Arial"/>
+          <w:color w:val="auto"/>
+          <w:spacing w:val="0"/>
+          <w:position w:val="0"/>
+          <w:sz w:val="24"/>
+          <w:shd w:fill="auto" w:val="clear"/>
+        </w:rPr>
+        <w:t xml:space="preserve">J</w:t>
+      </w:r>
+      <w:r>
+        <w:rPr>
+          <w:rFonts w:ascii="Arial" w:hAnsi="Arial" w:cs="Arial" w:eastAsia="Arial"/>
+          <w:color w:val="auto"/>
+          <w:spacing w:val="0"/>
+          <w:position w:val="0"/>
+          <w:sz w:val="24"/>
+          <w:shd w:fill="auto" w:val="clear"/>
+        </w:rPr>
+        <w:t xml:space="preserve">ęzyk C#</w:t>
+      </w:r>
+    </w:p>
+    <w:p>
+      <w:pPr>
+        <w:numPr>
+          <w:ilvl w:val="0"/>
+          <w:numId w:val="68"/>
         </w:numPr>
         <w:spacing w:before="0" w:after="200" w:line="276"/>
         <w:ind w:right="0" w:left="1440" w:hanging="360"/>
@@ -11793,7 +11914,7 @@
         <w:keepLines w:val="true"/>
         <w:numPr>
           <w:ilvl w:val="0"/>
-          <w:numId w:val="68"/>
+          <w:numId w:val="70"/>
         </w:numPr>
         <w:spacing w:before="200" w:after="0" w:line="276"/>
         <w:ind w:right="0" w:left="0" w:hanging="360"/>
@@ -11839,7 +11960,7 @@
         <w:keepLines w:val="true"/>
         <w:numPr>
           <w:ilvl w:val="0"/>
-          <w:numId w:val="68"/>
+          <w:numId w:val="70"/>
         </w:numPr>
         <w:spacing w:before="200" w:after="0" w:line="480"/>
         <w:ind w:right="0" w:left="720" w:hanging="360"/>
@@ -12004,28 +12125,7 @@
         </w:rPr>
         <w:t xml:space="preserve">Jan Snopek – grafik i animator, twórca klasy gracza</w:t>
         <w:br/>
-        <w:t xml:space="preserve">Dawid Ryl - grafik, twórca projektu mapy</w:t>
-      </w:r>
-      <w:r>
-        <w:rPr>
-          <w:rFonts w:ascii="Arial" w:hAnsi="Arial" w:cs="Arial" w:eastAsia="Arial"/>
-          <w:color w:val="auto"/>
-          <w:spacing w:val="0"/>
-          <w:position w:val="0"/>
-          <w:sz w:val="24"/>
-          <w:shd w:fill="auto" w:val="clear"/>
-        </w:rPr>
-        <w:t xml:space="preserve"> i menu w grze.</w:t>
-      </w:r>
-      <w:r>
-        <w:rPr>
-          <w:rFonts w:ascii="Arial" w:hAnsi="Arial" w:cs="Arial" w:eastAsia="Arial"/>
-          <w:color w:val="auto"/>
-          <w:spacing w:val="0"/>
-          <w:position w:val="0"/>
-          <w:sz w:val="24"/>
-          <w:shd w:fill="auto" w:val="clear"/>
-        </w:rPr>
+        <w:t xml:space="preserve">Dawid Ryl - grafik, twórca projektu mapy i menu w grze.</w:t>
         <w:br/>
       </w:r>
     </w:p>
@@ -12061,7 +12161,7 @@
         <w:keepLines w:val="true"/>
         <w:numPr>
           <w:ilvl w:val="0"/>
-          <w:numId w:val="71"/>
+          <w:numId w:val="73"/>
         </w:numPr>
         <w:spacing w:before="200" w:after="0" w:line="480"/>
         <w:ind w:right="0" w:left="720" w:hanging="360"/>
@@ -12190,7 +12290,7 @@
         <w:keepLines w:val="true"/>
         <w:numPr>
           <w:ilvl w:val="0"/>
-          <w:numId w:val="74"/>
+          <w:numId w:val="76"/>
         </w:numPr>
         <w:spacing w:before="200" w:after="0" w:line="480"/>
         <w:ind w:right="0" w:left="720" w:hanging="360"/>
@@ -12222,7 +12322,7 @@
       <w:pPr>
         <w:numPr>
           <w:ilvl w:val="0"/>
-          <w:numId w:val="74"/>
+          <w:numId w:val="76"/>
         </w:numPr>
         <w:spacing w:before="0" w:after="200" w:line="360"/>
         <w:ind w:right="0" w:left="720" w:hanging="360"/>
@@ -12263,7 +12363,7 @@
       <w:pPr>
         <w:numPr>
           <w:ilvl w:val="0"/>
-          <w:numId w:val="74"/>
+          <w:numId w:val="76"/>
         </w:numPr>
         <w:spacing w:before="0" w:after="200" w:line="360"/>
         <w:ind w:right="0" w:left="720" w:hanging="360"/>
@@ -12459,34 +12559,34 @@
   <w:num w:numId="22">
     <w:abstractNumId w:val="60"/>
   </w:num>
-  <w:num w:numId="36">
+  <w:num w:numId="37">
     <w:abstractNumId w:val="54"/>
   </w:num>
-  <w:num w:numId="53">
+  <w:num w:numId="55">
     <w:abstractNumId w:val="48"/>
   </w:num>
-  <w:num w:numId="55">
+  <w:num w:numId="57">
     <w:abstractNumId w:val="42"/>
   </w:num>
-  <w:num w:numId="59">
+  <w:num w:numId="61">
     <w:abstractNumId w:val="36"/>
   </w:num>
-  <w:num w:numId="62">
+  <w:num w:numId="64">
     <w:abstractNumId w:val="30"/>
   </w:num>
-  <w:num w:numId="64">
+  <w:num w:numId="66">
     <w:abstractNumId w:val="24"/>
   </w:num>
-  <w:num w:numId="66">
+  <w:num w:numId="68">
     <w:abstractNumId w:val="18"/>
   </w:num>
-  <w:num w:numId="68">
+  <w:num w:numId="70">
     <w:abstractNumId w:val="12"/>
   </w:num>
-  <w:num w:numId="71">
+  <w:num w:numId="73">
     <w:abstractNumId w:val="6"/>
   </w:num>
-  <w:num w:numId="74">
+  <w:num w:numId="76">
     <w:abstractNumId w:val="0"/>
   </w:num>
 </w:numbering>

</xml_diff>